<commit_message>
Able to replace all texts from dictionary
</commit_message>
<xml_diff>
--- a/automate/excel-to-doc/test_template.docx
+++ b/automate/excel-to-doc/test_template.docx
@@ -276,7 +276,7 @@
           <w:sz w:val="26"/>
           <w:szCs w:val="26"/>
         </w:rPr>
-        <w:t xml:space="preserve"> [Date]</w:t>
+        <w:t xml:space="preserve"> [DATE]</w:t>
       </w:r>
     </w:p>
     <w:p>
@@ -460,12 +460,20 @@
           <w:sz w:val="26"/>
           <w:szCs w:val="26"/>
         </w:rPr>
-        <w:t>[Category]</w:t>
-      </w:r>
-      <w:r>
-        <w:rPr>
-          <w:rFonts w:ascii="TH SarabunPSK" w:eastAsia="Times New Roman" w:hAnsi="TH SarabunPSK" w:cs="TH SarabunPSK"/>
-          <w:color w:val="FF0000"/>
+        <w:t xml:space="preserve">[ORGANIZATION] </w:t>
+      </w:r>
+      <w:r>
+        <w:rPr>
+          <w:rFonts w:ascii="TH SarabunPSK" w:eastAsia="Times New Roman" w:hAnsi="TH SarabunPSK" w:cs="TH SarabunPSK"/>
+          <w:sz w:val="26"/>
+          <w:szCs w:val="26"/>
+          <w:cs/>
+        </w:rPr>
+        <w:t>มีความประสงค์ที่จะใช้พัสดุด้านล่างนี้</w:t>
+      </w:r>
+      <w:r>
+        <w:rPr>
+          <w:rFonts w:ascii="TH SarabunPSK" w:eastAsia="Times New Roman" w:hAnsi="TH SarabunPSK" w:cs="TH SarabunPSK" w:hint="cs"/>
           <w:sz w:val="26"/>
           <w:szCs w:val="26"/>
           <w:cs/>
@@ -479,54 +487,37 @@
           <w:szCs w:val="26"/>
           <w:cs/>
         </w:rPr>
-        <w:t>มีความประสงค์ที่จะใช้</w:t>
+        <w:t>เพื่อใช้</w:t>
+      </w:r>
+      <w:r>
+        <w:rPr>
+          <w:rFonts w:ascii="TH SarabunPSK" w:eastAsia="Times New Roman" w:hAnsi="TH SarabunPSK" w:cs="TH SarabunPSK"/>
+          <w:color w:val="000000" w:themeColor="text1"/>
+          <w:sz w:val="26"/>
+          <w:szCs w:val="26"/>
+        </w:rPr>
+        <w:t xml:space="preserve">[ITEM] </w:t>
       </w:r>
       <w:bookmarkStart w:id="0" w:name="_GoBack"/>
       <w:bookmarkEnd w:id="0"/>
       <w:r>
         <w:rPr>
-          <w:rFonts w:ascii="TH SarabunPSK" w:eastAsia="Times New Roman" w:hAnsi="TH SarabunPSK" w:cs="TH SarabunPSK"/>
-          <w:sz w:val="26"/>
-          <w:szCs w:val="26"/>
-          <w:cs/>
-        </w:rPr>
-        <w:t>พัสดุด้านล่างนี้</w:t>
-      </w:r>
-      <w:r>
-        <w:rPr>
-          <w:rFonts w:ascii="TH SarabunPSK" w:eastAsia="Times New Roman" w:hAnsi="TH SarabunPSK" w:cs="TH SarabunPSK" w:hint="cs"/>
-          <w:sz w:val="26"/>
-          <w:szCs w:val="26"/>
-          <w:cs/>
-        </w:rPr>
-        <w:t xml:space="preserve"> </w:t>
-      </w:r>
-      <w:r>
-        <w:rPr>
-          <w:rFonts w:ascii="TH SarabunPSK" w:eastAsia="Times New Roman" w:hAnsi="TH SarabunPSK" w:cs="TH SarabunPSK"/>
-          <w:sz w:val="26"/>
-          <w:szCs w:val="26"/>
-          <w:cs/>
-        </w:rPr>
-        <w:t>เพื่อใช้</w:t>
-      </w:r>
-      <w:r>
-        <w:rPr>
-          <w:rFonts w:ascii="TH SarabunPSK" w:eastAsia="Times New Roman" w:hAnsi="TH SarabunPSK" w:cs="TH SarabunPSK"/>
-          <w:color w:val="000000" w:themeColor="text1"/>
-          <w:sz w:val="26"/>
-          <w:szCs w:val="26"/>
-        </w:rPr>
-        <w:t>[Items]</w:t>
-      </w:r>
-      <w:r>
-        <w:rPr>
           <w:rFonts w:ascii="TH SarabunPSK" w:eastAsia="Times New Roman" w:hAnsi="TH SarabunPSK" w:cs="TH SarabunPSK" w:hint="cs"/>
           <w:color w:val="000000" w:themeColor="text1"/>
           <w:sz w:val="26"/>
           <w:szCs w:val="26"/>
           <w:cs/>
         </w:rPr>
+        <w:t>ใน</w:t>
+      </w:r>
+      <w:r>
+        <w:rPr>
+          <w:rFonts w:ascii="TH SarabunPSK" w:eastAsia="Times New Roman" w:hAnsi="TH SarabunPSK" w:cs="TH SarabunPSK" w:hint="cs"/>
+          <w:color w:val="000000" w:themeColor="text1"/>
+          <w:sz w:val="26"/>
+          <w:szCs w:val="26"/>
+          <w:cs/>
+        </w:rPr>
         <w:t xml:space="preserve">การเรียนการสอน </w:t>
       </w:r>
       <w:r>
@@ -581,9 +572,8 @@
           <w:szCs w:val="26"/>
           <w:cs/>
         </w:rPr>
-        <w:t xml:space="preserve">ปี 2563 (งาน </w:t>
-      </w:r>
-      <w:proofErr w:type="spellStart"/>
+        <w:t>ปี 2563 (งาน ม.อ. วิชาการ ประจำปี 2563</w:t>
+      </w:r>
       <w:r>
         <w:rPr>
           <w:rFonts w:ascii="TH SarabunPSK" w:eastAsia="Times New Roman" w:hAnsi="TH SarabunPSK" w:cs="TH SarabunPSK" w:hint="cs"/>
@@ -591,9 +581,8 @@
           <w:szCs w:val="26"/>
           <w:cs/>
         </w:rPr>
-        <w:t>ม.อ</w:t>
-      </w:r>
-      <w:proofErr w:type="spellEnd"/>
+        <w:t xml:space="preserve">) </w:t>
+      </w:r>
       <w:r>
         <w:rPr>
           <w:rFonts w:ascii="TH SarabunPSK" w:eastAsia="Times New Roman" w:hAnsi="TH SarabunPSK" w:cs="TH SarabunPSK" w:hint="cs"/>
@@ -601,7 +590,7 @@
           <w:szCs w:val="26"/>
           <w:cs/>
         </w:rPr>
-        <w:t>. วิชาการ ประจำปี 2563</w:t>
+        <w:t>รวมถึงเอกสารอื่น</w:t>
       </w:r>
       <w:r>
         <w:rPr>
@@ -610,37 +599,8 @@
           <w:szCs w:val="26"/>
           <w:cs/>
         </w:rPr>
-        <w:t xml:space="preserve">) </w:t>
-      </w:r>
-      <w:r>
-        <w:rPr>
-          <w:rFonts w:ascii="TH SarabunPSK" w:eastAsia="Times New Roman" w:hAnsi="TH SarabunPSK" w:cs="TH SarabunPSK" w:hint="cs"/>
-          <w:sz w:val="26"/>
-          <w:szCs w:val="26"/>
-          <w:cs/>
-        </w:rPr>
-        <w:t>รวมถึงเอกสาร</w:t>
-      </w:r>
-      <w:proofErr w:type="spellStart"/>
-      <w:r>
-        <w:rPr>
-          <w:rFonts w:ascii="TH SarabunPSK" w:eastAsia="Times New Roman" w:hAnsi="TH SarabunPSK" w:cs="TH SarabunPSK" w:hint="cs"/>
-          <w:sz w:val="26"/>
-          <w:szCs w:val="26"/>
-          <w:cs/>
-        </w:rPr>
-        <w:t>อื่น</w:t>
-      </w:r>
-      <w:r>
-        <w:rPr>
-          <w:rFonts w:ascii="TH SarabunPSK" w:eastAsia="Times New Roman" w:hAnsi="TH SarabunPSK" w:cs="TH SarabunPSK" w:hint="cs"/>
-          <w:sz w:val="26"/>
-          <w:szCs w:val="26"/>
-          <w:cs/>
-        </w:rPr>
         <w:t>ๆ</w:t>
       </w:r>
-      <w:proofErr w:type="spellEnd"/>
       <w:r>
         <w:rPr>
           <w:rFonts w:ascii="TH SarabunPSK" w:eastAsia="Times New Roman" w:hAnsi="TH SarabunPSK" w:cs="TH SarabunPSK" w:hint="cs"/>
@@ -1190,12 +1150,11 @@
             </w:pPr>
             <w:r>
               <w:rPr>
-                <w:rFonts w:ascii="TH SarabunPSK" w:eastAsia="Times New Roman" w:hAnsi="TH SarabunPSK" w:cs="TH SarabunPSK" w:hint="cs"/>
-                <w:sz w:val="26"/>
-                <w:szCs w:val="26"/>
-                <w:cs/>
-              </w:rPr>
-              <w:t>รายละเอียดตามเอกสารแนบ</w:t>
+                <w:rFonts w:ascii="TH SarabunPSK" w:eastAsia="Times New Roman" w:hAnsi="TH SarabunPSK" w:cs="TH SarabunPSK"/>
+                <w:sz w:val="26"/>
+                <w:szCs w:val="26"/>
+              </w:rPr>
+              <w:t>[ITEM]</w:t>
             </w:r>
           </w:p>
         </w:tc>
@@ -1218,6 +1177,13 @@
                 <w:sz w:val="28"/>
               </w:rPr>
             </w:pPr>
+            <w:r>
+              <w:rPr>
+                <w:rFonts w:ascii="TH SarabunPSK" w:eastAsia="Times New Roman" w:hAnsi="TH SarabunPSK" w:cs="TH SarabunPSK"/>
+                <w:sz w:val="28"/>
+              </w:rPr>
+              <w:t>[QUANTITY]</w:t>
+            </w:r>
           </w:p>
         </w:tc>
         <w:tc>
@@ -1248,7 +1214,7 @@
                 <w:rFonts w:ascii="TH SarabunPSK" w:eastAsia="Times New Roman" w:hAnsi="TH SarabunPSK" w:cs="TH SarabunPSK"/>
                 <w:sz w:val="28"/>
               </w:rPr>
-              <w:t>[Quantity]</w:t>
+              <w:t>[UNIT]</w:t>
             </w:r>
           </w:p>
         </w:tc>
@@ -1278,7 +1244,7 @@
                 <w:sz w:val="26"/>
                 <w:szCs w:val="26"/>
               </w:rPr>
-              <w:t>[Price]</w:t>
+              <w:t>[PRICE]</w:t>
             </w:r>
           </w:p>
         </w:tc>
@@ -1308,7 +1274,7 @@
                 <w:sz w:val="26"/>
                 <w:szCs w:val="26"/>
               </w:rPr>
-              <w:t>[Cost]</w:t>
+              <w:t>[COST]</w:t>
             </w:r>
           </w:p>
         </w:tc>
@@ -1372,30 +1338,11 @@
             </w:r>
             <w:r>
               <w:rPr>
-                <w:rFonts w:ascii="TH SarabunPSK" w:eastAsia="Times New Roman" w:hAnsi="TH SarabunPSK" w:cs="TH SarabunPSK" w:hint="cs"/>
-                <w:sz w:val="26"/>
-                <w:szCs w:val="26"/>
-                <w:cs/>
-              </w:rPr>
-              <w:t>สองหมื่นสี่พันสี่ร้อยยี่สิบ</w:t>
-            </w:r>
-            <w:r>
-              <w:rPr>
-                <w:rFonts w:ascii="TH SarabunPSK" w:eastAsia="Times New Roman" w:hAnsi="TH SarabunPSK" w:cs="TH SarabunPSK"/>
-                <w:sz w:val="26"/>
-                <w:szCs w:val="26"/>
-                <w:cs/>
-              </w:rPr>
-              <w:t>บาท</w:t>
-            </w:r>
-            <w:r>
-              <w:rPr>
-                <w:rFonts w:ascii="TH SarabunPSK" w:eastAsia="Times New Roman" w:hAnsi="TH SarabunPSK" w:cs="TH SarabunPSK" w:hint="cs"/>
-                <w:sz w:val="26"/>
-                <w:szCs w:val="26"/>
-                <w:cs/>
-              </w:rPr>
-              <w:t>ถ้วน</w:t>
+                <w:rFonts w:ascii="TH SarabunPSK" w:eastAsia="Times New Roman" w:hAnsi="TH SarabunPSK" w:cs="TH SarabunPSK"/>
+                <w:sz w:val="26"/>
+                <w:szCs w:val="26"/>
+              </w:rPr>
+              <w:t>[COST_TEXT]</w:t>
             </w:r>
             <w:r>
               <w:rPr>
@@ -1435,7 +1382,7 @@
                 <w:sz w:val="26"/>
                 <w:szCs w:val="26"/>
               </w:rPr>
-              <w:t>[Cost]</w:t>
+              <w:t>[COST]</w:t>
             </w:r>
           </w:p>
         </w:tc>

</xml_diff>